<commit_message>
Trung_Finish, Đỗ Anh 1/2 finish
</commit_message>
<xml_diff>
--- a/PhanCong.docx
+++ b/PhanCong.docx
@@ -3,12 +3,10 @@
 <w:document xmlns:wpc="http://schemas.microsoft.com/office/word/2010/wordprocessingCanvas" xmlns:cx="http://schemas.microsoft.com/office/drawing/2014/chartex" xmlns:cx1="http://schemas.microsoft.com/office/drawing/2015/9/8/chartex" xmlns:cx2="http://schemas.microsoft.com/office/drawing/2015/10/21/chartex" xmlns:cx3="http://schemas.microsoft.com/office/drawing/2016/5/9/chartex" xmlns:cx4="http://schemas.microsoft.com/office/drawing/2016/5/10/chartex" xmlns:cx5="http://schemas.microsoft.com/office/drawing/2016/5/11/chartex" xmlns:cx6="http://schemas.microsoft.com/office/drawing/2016/5/12/chartex" xmlns:cx7="http://schemas.microsoft.com/office/drawing/2016/5/13/chartex" xmlns:cx8="http://schemas.microsoft.com/office/drawing/2016/5/14/chartex" xmlns:mc="http://schemas.openxmlformats.org/markup-compatibility/2006" xmlns:aink="http://schemas.microsoft.com/office/drawing/2016/ink" xmlns:am3d="http://schemas.microsoft.com/office/drawing/2017/model3d" xmlns:o="urn:schemas-microsoft-com:office:office" xmlns:oel="http://schemas.microsoft.com/office/2019/extlst" xmlns:r="http://schemas.openxmlformats.org/officeDocument/2006/relationships" xmlns:m="http://schemas.openxmlformats.org/officeDocument/2006/math" xmlns:v="urn:schemas-microsoft-com:vml" xmlns:wp14="http://schemas.microsoft.com/office/word/2010/wordprocessingDrawing" xmlns:wp="http://schemas.openxmlformats.org/drawingml/2006/wordprocessingDrawing" xmlns:w10="urn:schemas-microsoft-com:office:word" xmlns:w="http://schemas.openxmlformats.org/wordprocessingml/2006/main" xmlns:w14="http://schemas.microsoft.com/office/word/2010/wordml" xmlns:w15="http://schemas.microsoft.com/office/word/2012/wordml" xmlns:w16cex="http://schemas.microsoft.com/office/word/2018/wordml/cex" xmlns:w16cid="http://schemas.microsoft.com/office/word/2016/wordml/cid" xmlns:w16="http://schemas.microsoft.com/office/word/2018/wordml" xmlns:w16sdtdh="http://schemas.microsoft.com/office/word/2020/wordml/sdtdatahash" xmlns:w16se="http://schemas.microsoft.com/office/word/2015/wordml/symex" xmlns:wpg="http://schemas.microsoft.com/office/word/2010/wordprocessingGroup" xmlns:wpi="http://schemas.microsoft.com/office/word/2010/wordprocessingInk" xmlns:wne="http://schemas.microsoft.com/office/word/2006/wordml" xmlns:wps="http://schemas.microsoft.com/office/word/2010/wordprocessingShape" mc:Ignorable="w14 w15 w16se w16cid w16 w16cex w16sdtdh wp14">
   <w:body>
     <w:p>
-      <w:pPr>
-        <w:rPr>
-          <w:lang w:val="vi-VN"/>
-        </w:rPr>
-      </w:pPr>
-      <w:r>
+      <w:r>
+        <w:rPr>
+          <w:noProof/>
+        </w:rPr>
         <w:drawing>
           <wp:inline distT="0" distB="0" distL="0" distR="0" wp14:anchorId="522C7151" wp14:editId="63FA3569">
             <wp:extent cx="4337685" cy="2498271"/>
@@ -55,11 +53,17 @@
         </w:rPr>
         <w:t>(đóng quyển)</w:t>
       </w:r>
+      <w:r>
+        <w:t xml:space="preserve"> - Xong</w:t>
+      </w:r>
     </w:p>
     <w:p>
       <w:r>
         <w:t>Phần 2: Đỗ Anh</w:t>
       </w:r>
+      <w:r>
+        <w:t xml:space="preserve"> – Tạm xong</w:t>
+      </w:r>
     </w:p>
     <w:p>
       <w:pPr>
@@ -68,7 +72,10 @@
         </w:rPr>
       </w:pPr>
       <w:r>
-        <w:t>Phần 3:</w:t>
+        <w:t>Phần 3</w:t>
+      </w:r>
+      <w:r>
+        <w:t>: (trước 12h trưa chủ nhật)</w:t>
       </w:r>
     </w:p>
     <w:p>
@@ -195,15 +202,43 @@
     <w:p>
       <w:pPr>
         <w:ind w:left="48" w:firstLine="672"/>
+      </w:pPr>
+      <w:r>
         <w:rPr>
           <w:lang w:val="vi-VN"/>
         </w:rPr>
-      </w:pPr>
+        <w:t>7.2 Năng Anh</w:t>
+      </w:r>
+    </w:p>
+    <w:p>
+      <w:r>
+        <w:t>In ra thành 2 bản</w:t>
+      </w:r>
+    </w:p>
+    <w:p>
+      <w:r>
+        <w:tab/>
+        <w:t>1 bản đóng bìa hẳn hoi</w:t>
+      </w:r>
+    </w:p>
+    <w:p>
+      <w:r>
+        <w:t xml:space="preserve">Phần 2, </w:t>
+      </w:r>
       <w:r>
         <w:rPr>
           <w:lang w:val="vi-VN"/>
         </w:rPr>
-        <w:t>7.2 Năng Anh</w:t>
+        <w:t>xem lại giỏ hàng</w:t>
+      </w:r>
+      <w:r>
+        <w:t xml:space="preserve">, </w:t>
+      </w:r>
+      <w:r>
+        <w:rPr>
+          <w:lang w:val="vi-VN"/>
+        </w:rPr>
+        <w:t>thống kê cuối ngày</w:t>
       </w:r>
     </w:p>
     <w:sectPr>

</xml_diff>